<commit_message>
Added some more info to intro
</commit_message>
<xml_diff>
--- a/Docs/_2Введение.docx
+++ b/Docs/_2Введение.docx
@@ -345,23 +345,7 @@
           <w:sz w:val="26"/>
           <w:szCs w:val="26"/>
         </w:rPr>
-        <w:t>RCS</w:t>
-      </w:r>
-      <w:r>
-        <w:rPr>
-          <w:bCs/>
-          <w:sz w:val="26"/>
-          <w:szCs w:val="26"/>
-        </w:rPr>
-        <w:t> </w:t>
-      </w:r>
-      <w:r>
-        <w:rPr>
-          <w:bCs/>
-          <w:sz w:val="26"/>
-          <w:szCs w:val="26"/>
-        </w:rPr>
-        <w:t>(</w:t>
+        <w:t>RCS (</w:t>
       </w:r>
       <w:proofErr w:type="spellStart"/>
       <w:r>
@@ -415,55 +399,7 @@
           <w:sz w:val="26"/>
           <w:szCs w:val="26"/>
         </w:rPr>
-        <w:t>) является одной из самых первых (разработана в</w:t>
-      </w:r>
-      <w:r>
-        <w:rPr>
-          <w:bCs/>
-          <w:sz w:val="26"/>
-          <w:szCs w:val="26"/>
-        </w:rPr>
-        <w:t> 1985 году</w:t>
-      </w:r>
-      <w:r>
-        <w:rPr>
-          <w:bCs/>
-          <w:sz w:val="26"/>
-          <w:szCs w:val="26"/>
-        </w:rPr>
-        <w:t>)</w:t>
-      </w:r>
-      <w:r>
-        <w:rPr>
-          <w:bCs/>
-          <w:sz w:val="26"/>
-          <w:szCs w:val="26"/>
-        </w:rPr>
-        <w:t> систем управления версиями</w:t>
-      </w:r>
-      <w:r>
-        <w:rPr>
-          <w:bCs/>
-          <w:sz w:val="26"/>
-          <w:szCs w:val="26"/>
-        </w:rPr>
-        <w:t>. Для каждого файла, зарегистрированного в системе, она хранит полную историю изменений, причём для текстовых файлов используется эффективный алгоритм</w:t>
-      </w:r>
-      <w:r>
-        <w:rPr>
-          <w:bCs/>
-          <w:sz w:val="26"/>
-          <w:szCs w:val="26"/>
-        </w:rPr>
-        <w:t> дельта-компрессии</w:t>
-      </w:r>
-      <w:r>
-        <w:rPr>
-          <w:bCs/>
-          <w:sz w:val="26"/>
-          <w:szCs w:val="26"/>
-        </w:rPr>
-        <w:t xml:space="preserve">, когда хранится только последняя версия и все </w:t>
+        <w:t xml:space="preserve">) является одной из самых первых (разработана в 1985 году) систем управления версиями. Для каждого файла, зарегистрированного в системе, она хранит полную историю изменений, причём для текстовых файлов используется эффективный алгоритм дельта-компрессии, когда хранится только последняя версия и все </w:t>
       </w:r>
       <w:proofErr w:type="spellStart"/>
       <w:r>
@@ -1049,6 +985,31 @@
         </w:rPr>
         <w:t xml:space="preserve">На предприятиях Республики Беларусь используется достаточно много различных версий VCS. Это объясняется спецификой заказов (а именно необходимостью поддерживать различные устаревшие проекты). Тем ни менее, основную часть VCS составляют </w:t>
       </w:r>
+      <w:r>
+        <w:rPr>
+          <w:bCs/>
+          <w:sz w:val="26"/>
+          <w:szCs w:val="26"/>
+          <w:lang w:val="en-GB"/>
+        </w:rPr>
+        <w:t>mercurial</w:t>
+      </w:r>
+      <w:r>
+        <w:rPr>
+          <w:bCs/>
+          <w:sz w:val="26"/>
+          <w:szCs w:val="26"/>
+        </w:rPr>
+        <w:t xml:space="preserve"> </w:t>
+      </w:r>
+      <w:r>
+        <w:rPr>
+          <w:bCs/>
+          <w:sz w:val="26"/>
+          <w:szCs w:val="26"/>
+        </w:rPr>
+        <w:t xml:space="preserve">и </w:t>
+      </w:r>
       <w:proofErr w:type="spellStart"/>
       <w:r>
         <w:rPr>
@@ -1334,6 +1295,14 @@
         </w:rPr>
         <w:t xml:space="preserve"> </w:t>
       </w:r>
+      <w:r>
+        <w:rPr>
+          <w:bCs/>
+          <w:sz w:val="26"/>
+          <w:szCs w:val="26"/>
+        </w:rPr>
+        <w:t>Его популярность, в свою очередь, обусловлена достаточно большим набором возможностей и команд:</w:t>
+      </w:r>
     </w:p>
     <w:p>
       <w:pPr>
@@ -1371,99 +1340,7 @@
           <w:sz w:val="26"/>
           <w:szCs w:val="26"/>
         </w:rPr>
-        <w:t xml:space="preserve">Основная </w:t>
-      </w:r>
-      <w:r>
-        <w:rPr>
-          <w:bCs/>
-          <w:sz w:val="26"/>
-          <w:szCs w:val="26"/>
-        </w:rPr>
-        <w:t xml:space="preserve">причина использования </w:t>
-      </w:r>
-      <w:r>
-        <w:rPr>
-          <w:bCs/>
-          <w:sz w:val="26"/>
-          <w:szCs w:val="26"/>
-          <w:lang w:val="en-GB"/>
-        </w:rPr>
-        <w:t>Subversion</w:t>
-      </w:r>
-      <w:r>
-        <w:rPr>
-          <w:bCs/>
-          <w:sz w:val="26"/>
-          <w:szCs w:val="26"/>
-        </w:rPr>
-        <w:t xml:space="preserve"> – наследие и </w:t>
-      </w:r>
-      <w:r>
-        <w:rPr>
-          <w:bCs/>
-          <w:sz w:val="26"/>
-          <w:szCs w:val="26"/>
-          <w:lang w:val="en-GB"/>
-        </w:rPr>
-        <w:t>legacy</w:t>
-      </w:r>
-      <w:r>
-        <w:rPr>
-          <w:bCs/>
-          <w:sz w:val="26"/>
-          <w:szCs w:val="26"/>
-        </w:rPr>
-        <w:t>-</w:t>
-      </w:r>
-      <w:r>
-        <w:rPr>
-          <w:bCs/>
-          <w:sz w:val="26"/>
-          <w:szCs w:val="26"/>
-        </w:rPr>
-        <w:t xml:space="preserve">код. Однако, существуют и плюсы </w:t>
-      </w:r>
-      <w:r>
-        <w:rPr>
-          <w:bCs/>
-          <w:sz w:val="26"/>
-          <w:szCs w:val="26"/>
-          <w:lang w:val="en-GB"/>
-        </w:rPr>
-        <w:t>SVN</w:t>
-      </w:r>
-      <w:r>
-        <w:rPr>
-          <w:bCs/>
-          <w:sz w:val="26"/>
-          <w:szCs w:val="26"/>
-        </w:rPr>
-        <w:t xml:space="preserve"> </w:t>
-      </w:r>
-      <w:r>
-        <w:rPr>
-          <w:bCs/>
-          <w:sz w:val="26"/>
-          <w:szCs w:val="26"/>
-        </w:rPr>
-        <w:t xml:space="preserve">относительно </w:t>
-      </w:r>
-      <w:r>
-        <w:rPr>
-          <w:bCs/>
-          <w:sz w:val="26"/>
-          <w:szCs w:val="26"/>
-          <w:lang w:val="en-GB"/>
-        </w:rPr>
-        <w:t>git</w:t>
-      </w:r>
-      <w:r>
-        <w:rPr>
-          <w:bCs/>
-          <w:sz w:val="26"/>
-          <w:szCs w:val="26"/>
-        </w:rPr>
-        <w:t>:</w:t>
+        <w:t>поддержка меток,</w:t>
       </w:r>
     </w:p>
     <w:p>
@@ -1502,7 +1379,32 @@
           <w:sz w:val="26"/>
           <w:szCs w:val="26"/>
         </w:rPr>
-        <w:t>Отслеживает версии не только файлов, но и директорий.</w:t>
+        <w:t xml:space="preserve">функция сохранения временного состояния (англ. </w:t>
+      </w:r>
+      <w:r>
+        <w:rPr>
+          <w:bCs/>
+          <w:sz w:val="26"/>
+          <w:szCs w:val="26"/>
+          <w:lang w:val="en-GB"/>
+        </w:rPr>
+        <w:t>stash</w:t>
+      </w:r>
+      <w:r>
+        <w:rPr>
+          <w:bCs/>
+          <w:sz w:val="26"/>
+          <w:szCs w:val="26"/>
+        </w:rPr>
+        <w:t>)</w:t>
+      </w:r>
+      <w:r>
+        <w:rPr>
+          <w:bCs/>
+          <w:sz w:val="26"/>
+          <w:szCs w:val="26"/>
+        </w:rPr>
+        <w:t>,</w:t>
       </w:r>
     </w:p>
     <w:p>
@@ -1537,29 +1439,28 @@
       </w:r>
       <w:r>
         <w:rPr>
-          <w:bCs/>
-          <w:sz w:val="26"/>
-          <w:szCs w:val="26"/>
-        </w:rPr>
-        <w:t xml:space="preserve">Атомарность </w:t>
-      </w:r>
-      <w:proofErr w:type="spellStart"/>
-      <w:r>
-        <w:rPr>
-          <w:bCs/>
-          <w:sz w:val="26"/>
-          <w:szCs w:val="26"/>
-        </w:rPr>
-        <w:t>многофайловых</w:t>
-      </w:r>
-      <w:proofErr w:type="spellEnd"/>
-      <w:r>
-        <w:rPr>
-          <w:bCs/>
-          <w:sz w:val="26"/>
-          <w:szCs w:val="26"/>
-        </w:rPr>
-        <w:t xml:space="preserve"> фиксаций.</w:t>
+          <w:rFonts w:eastAsia="TimesNewRoman"/>
+          <w:color w:val="000000"/>
+          <w:sz w:val="26"/>
+          <w:szCs w:val="26"/>
+        </w:rPr>
+        <w:t>к</w:t>
+      </w:r>
+      <w:r>
+        <w:rPr>
+          <w:bCs/>
+          <w:sz w:val="26"/>
+          <w:szCs w:val="26"/>
+        </w:rPr>
+        <w:t>ачестве</w:t>
+      </w:r>
+      <w:r>
+        <w:rPr>
+          <w:bCs/>
+          <w:sz w:val="26"/>
+          <w:szCs w:val="26"/>
+        </w:rPr>
+        <w:t>нный веб-интерфейс «из коробки»,</w:t>
       </w:r>
     </w:p>
     <w:p>
@@ -1598,73 +1499,15 @@
           <w:sz w:val="26"/>
           <w:szCs w:val="26"/>
         </w:rPr>
-        <w:t>П</w:t>
-      </w:r>
-      <w:r>
-        <w:rPr>
-          <w:bCs/>
-          <w:sz w:val="26"/>
-          <w:szCs w:val="26"/>
-        </w:rPr>
-        <w:t>оддерживаются</w:t>
-      </w:r>
-      <w:r>
-        <w:rPr>
-          <w:bCs/>
-          <w:sz w:val="26"/>
-          <w:szCs w:val="26"/>
-        </w:rPr>
-        <w:t xml:space="preserve"> </w:t>
-      </w:r>
-      <w:r>
-        <w:rPr>
-          <w:bCs/>
-          <w:sz w:val="26"/>
-          <w:szCs w:val="26"/>
-        </w:rPr>
-        <w:t>н</w:t>
-      </w:r>
-      <w:r>
-        <w:rPr>
-          <w:bCs/>
-          <w:sz w:val="26"/>
-          <w:szCs w:val="26"/>
-        </w:rPr>
-        <w:t>аборы изменений (</w:t>
-      </w:r>
-      <w:r>
-        <w:rPr>
-          <w:bCs/>
-          <w:sz w:val="26"/>
-          <w:szCs w:val="26"/>
-        </w:rPr>
-        <w:t>англ.</w:t>
-      </w:r>
-      <w:r>
-        <w:rPr>
-          <w:bCs/>
-          <w:sz w:val="26"/>
-          <w:szCs w:val="26"/>
-        </w:rPr>
-        <w:t> </w:t>
-      </w:r>
-      <w:proofErr w:type="spellStart"/>
-      <w:r>
-        <w:rPr>
-          <w:bCs/>
-          <w:sz w:val="26"/>
-          <w:szCs w:val="26"/>
-        </w:rPr>
-        <w:t>changeset</w:t>
-      </w:r>
-      <w:proofErr w:type="spellEnd"/>
-      <w:r>
-        <w:rPr>
-          <w:bCs/>
-          <w:sz w:val="26"/>
-          <w:szCs w:val="26"/>
-        </w:rPr>
-        <w:t>).</w:t>
+        <w:t>п</w:t>
+      </w:r>
+      <w:r>
+        <w:rPr>
+          <w:bCs/>
+          <w:sz w:val="26"/>
+          <w:szCs w:val="26"/>
+        </w:rPr>
+        <w:t>родуманная система команд, позволяющая удобно встраивать git в скрипты.</w:t>
       </w:r>
     </w:p>
     <w:p>
@@ -1681,29 +1524,125 @@
       </w:pPr>
       <w:r>
         <w:rPr>
-          <w:rFonts w:eastAsia="TimesNewRoman"/>
-          <w:color w:val="000000"/>
-          <w:sz w:val="26"/>
-          <w:szCs w:val="26"/>
-        </w:rPr>
-        <w:sym w:font="Symbol" w:char="F02D"/>
-      </w:r>
-      <w:r>
-        <w:rPr>
-          <w:rFonts w:eastAsia="TimesNewRoman"/>
-          <w:color w:val="000000"/>
-          <w:sz w:val="26"/>
-          <w:szCs w:val="26"/>
-        </w:rPr>
-        <w:t xml:space="preserve"> </w:t>
-      </w:r>
-      <w:r>
-        <w:rPr>
-          <w:bCs/>
-          <w:sz w:val="26"/>
-          <w:szCs w:val="26"/>
-        </w:rPr>
-        <w:t>С каждым файлом и директорией может быть связан произвольный набор свойств, состоящих из названия и значения. Свойства тоже находятся под управлением версиями.</w:t>
+          <w:bCs/>
+          <w:sz w:val="26"/>
+          <w:szCs w:val="26"/>
+          <w:lang w:val="en-GB"/>
+        </w:rPr>
+        <w:t>Основная причина использования Mercurial</w:t>
+      </w:r>
+      <w:r>
+        <w:rPr>
+          <w:bCs/>
+          <w:sz w:val="26"/>
+          <w:szCs w:val="26"/>
+          <w:lang w:val="en-GB"/>
+        </w:rPr>
+        <w:t xml:space="preserve"> состоит в том, что л</w:t>
+      </w:r>
+      <w:r>
+        <w:rPr>
+          <w:bCs/>
+          <w:sz w:val="26"/>
+          <w:szCs w:val="26"/>
+          <w:lang w:val="en-GB"/>
+        </w:rPr>
+        <w:t>егче для понимания и изучения,</w:t>
+      </w:r>
+      <w:r>
+        <w:rPr>
+          <w:bCs/>
+          <w:sz w:val="26"/>
+          <w:szCs w:val="26"/>
+          <w:lang w:val="en-GB"/>
+        </w:rPr>
+        <w:t xml:space="preserve"> особенно для разработчиков, для который первой системой контроля версий был </w:t>
+      </w:r>
+      <w:proofErr w:type="gramStart"/>
+      <w:r>
+        <w:rPr>
+          <w:bCs/>
+          <w:sz w:val="26"/>
+          <w:szCs w:val="26"/>
+          <w:lang w:val="en-GB"/>
+        </w:rPr>
+        <w:t>SVN  и</w:t>
+      </w:r>
+      <w:proofErr w:type="gramEnd"/>
+      <w:r>
+        <w:rPr>
+          <w:bCs/>
+          <w:sz w:val="26"/>
+          <w:szCs w:val="26"/>
+          <w:lang w:val="en-GB"/>
+        </w:rPr>
+        <w:t xml:space="preserve"> подобные. </w:t>
+      </w:r>
+      <w:r>
+        <w:rPr>
+          <w:bCs/>
+          <w:sz w:val="26"/>
+          <w:szCs w:val="26"/>
+        </w:rPr>
+        <w:t xml:space="preserve">Также </w:t>
+      </w:r>
+      <w:r>
+        <w:rPr>
+          <w:bCs/>
+          <w:sz w:val="26"/>
+          <w:szCs w:val="26"/>
+          <w:lang w:val="en-GB"/>
+        </w:rPr>
+        <w:t>Mercurial</w:t>
+      </w:r>
+      <w:r>
+        <w:rPr>
+          <w:bCs/>
+          <w:sz w:val="26"/>
+          <w:szCs w:val="26"/>
+        </w:rPr>
+        <w:t xml:space="preserve"> исторически </w:t>
+      </w:r>
+      <w:r>
+        <w:rPr>
+          <w:bCs/>
+          <w:sz w:val="26"/>
+          <w:szCs w:val="26"/>
+        </w:rPr>
+        <w:t xml:space="preserve">лучше поддерживает </w:t>
+      </w:r>
+      <w:r>
+        <w:rPr>
+          <w:bCs/>
+          <w:sz w:val="26"/>
+          <w:szCs w:val="26"/>
+          <w:lang w:val="en-GB"/>
+        </w:rPr>
+        <w:t>Windows</w:t>
+      </w:r>
+      <w:r>
+        <w:rPr>
+          <w:bCs/>
+          <w:sz w:val="26"/>
+          <w:szCs w:val="26"/>
+        </w:rPr>
+        <w:t xml:space="preserve">, </w:t>
+      </w:r>
+      <w:r>
+        <w:rPr>
+          <w:bCs/>
+          <w:sz w:val="26"/>
+          <w:szCs w:val="26"/>
+        </w:rPr>
+        <w:t>в нём у начинающего разработчика будет меньше проблем с настройкой</w:t>
+      </w:r>
+      <w:r>
+        <w:rPr>
+          <w:bCs/>
+          <w:sz w:val="26"/>
+          <w:szCs w:val="26"/>
+        </w:rPr>
+        <w:t>.</w:t>
       </w:r>
     </w:p>
     <w:p>
@@ -1720,63 +1659,119 @@
       </w:pPr>
       <w:r>
         <w:rPr>
-          <w:rFonts w:eastAsia="TimesNewRoman"/>
-          <w:color w:val="000000"/>
-          <w:sz w:val="26"/>
-          <w:szCs w:val="26"/>
-        </w:rPr>
-        <w:sym w:font="Symbol" w:char="F02D"/>
-      </w:r>
-      <w:r>
-        <w:rPr>
-          <w:rFonts w:eastAsia="TimesNewRoman"/>
-          <w:color w:val="000000"/>
+          <w:bCs/>
+          <w:sz w:val="26"/>
+          <w:szCs w:val="26"/>
+        </w:rPr>
+        <w:t>Основные</w:t>
+      </w:r>
+      <w:r>
+        <w:rPr>
+          <w:bCs/>
           <w:sz w:val="26"/>
           <w:szCs w:val="26"/>
         </w:rPr>
         <w:t xml:space="preserve"> </w:t>
       </w:r>
-      <w:bookmarkStart w:id="0" w:name="_GoBack"/>
-      <w:bookmarkEnd w:id="0"/>
-      <w:r>
-        <w:rPr>
-          <w:bCs/>
-          <w:sz w:val="26"/>
-          <w:szCs w:val="26"/>
-        </w:rPr>
-        <w:t>Одинаково эффективно работает как с</w:t>
-      </w:r>
-      <w:r>
-        <w:rPr>
-          <w:bCs/>
-          <w:sz w:val="26"/>
-          <w:szCs w:val="26"/>
-        </w:rPr>
-        <w:t> текстовыми</w:t>
-      </w:r>
-      <w:r>
-        <w:rPr>
-          <w:bCs/>
-          <w:sz w:val="26"/>
-          <w:szCs w:val="26"/>
-        </w:rPr>
-        <w:t>, так и с</w:t>
-      </w:r>
-      <w:r>
-        <w:rPr>
-          <w:bCs/>
-          <w:sz w:val="26"/>
-          <w:szCs w:val="26"/>
-        </w:rPr>
-        <w:t xml:space="preserve"> двоичными файлами</w:t>
-      </w:r>
-      <w:r>
-        <w:rPr>
-          <w:bCs/>
-          <w:sz w:val="26"/>
-          <w:szCs w:val="26"/>
-        </w:rPr>
-        <w:t>.</w:t>
+      <w:r>
+        <w:rPr>
+          <w:bCs/>
+          <w:sz w:val="26"/>
+          <w:szCs w:val="26"/>
+        </w:rPr>
+        <w:t>причины</w:t>
+      </w:r>
+      <w:r>
+        <w:rPr>
+          <w:bCs/>
+          <w:sz w:val="26"/>
+          <w:szCs w:val="26"/>
+        </w:rPr>
+        <w:t xml:space="preserve"> использования </w:t>
+      </w:r>
+      <w:r>
+        <w:rPr>
+          <w:bCs/>
+          <w:sz w:val="26"/>
+          <w:szCs w:val="26"/>
+          <w:lang w:val="en-GB"/>
+        </w:rPr>
+        <w:t>Subversion</w:t>
+      </w:r>
+      <w:r>
+        <w:rPr>
+          <w:bCs/>
+          <w:sz w:val="26"/>
+          <w:szCs w:val="26"/>
+        </w:rPr>
+        <w:t xml:space="preserve"> – наследие и </w:t>
+      </w:r>
+      <w:r>
+        <w:rPr>
+          <w:bCs/>
+          <w:sz w:val="26"/>
+          <w:szCs w:val="26"/>
+          <w:lang w:val="en-GB"/>
+        </w:rPr>
+        <w:t>legacy</w:t>
+      </w:r>
+      <w:r>
+        <w:rPr>
+          <w:bCs/>
+          <w:sz w:val="26"/>
+          <w:szCs w:val="26"/>
+        </w:rPr>
+        <w:t>-</w:t>
+      </w:r>
+      <w:r>
+        <w:rPr>
+          <w:bCs/>
+          <w:sz w:val="26"/>
+          <w:szCs w:val="26"/>
+        </w:rPr>
+        <w:t xml:space="preserve">код. Однако, существуют и плюсы </w:t>
+      </w:r>
+      <w:r>
+        <w:rPr>
+          <w:bCs/>
+          <w:sz w:val="26"/>
+          <w:szCs w:val="26"/>
+          <w:lang w:val="en-GB"/>
+        </w:rPr>
+        <w:t>SVN</w:t>
+      </w:r>
+      <w:r>
+        <w:rPr>
+          <w:bCs/>
+          <w:sz w:val="26"/>
+          <w:szCs w:val="26"/>
+        </w:rPr>
+        <w:t xml:space="preserve"> </w:t>
+      </w:r>
+      <w:r>
+        <w:rPr>
+          <w:bCs/>
+          <w:sz w:val="26"/>
+          <w:szCs w:val="26"/>
+        </w:rPr>
+        <w:t xml:space="preserve">относительно </w:t>
+      </w:r>
+      <w:r>
+        <w:rPr>
+          <w:bCs/>
+          <w:sz w:val="26"/>
+          <w:szCs w:val="26"/>
+          <w:lang w:val="en-GB"/>
+        </w:rPr>
+        <w:t>git</w:t>
+      </w:r>
+      <w:r>
+        <w:rPr>
+          <w:bCs/>
+          <w:sz w:val="26"/>
+          <w:szCs w:val="26"/>
+        </w:rPr>
+        <w:t>:</w:t>
       </w:r>
     </w:p>
     <w:p>
@@ -1791,6 +1786,40 @@
           <w:szCs w:val="26"/>
         </w:rPr>
       </w:pPr>
+      <w:r>
+        <w:rPr>
+          <w:rFonts w:eastAsia="TimesNewRoman"/>
+          <w:color w:val="000000"/>
+          <w:sz w:val="26"/>
+          <w:szCs w:val="26"/>
+        </w:rPr>
+        <w:sym w:font="Symbol" w:char="F02D"/>
+      </w:r>
+      <w:r>
+        <w:rPr>
+          <w:rFonts w:eastAsia="TimesNewRoman"/>
+          <w:color w:val="000000"/>
+          <w:sz w:val="26"/>
+          <w:szCs w:val="26"/>
+        </w:rPr>
+        <w:t xml:space="preserve"> </w:t>
+      </w:r>
+      <w:r>
+        <w:rPr>
+          <w:bCs/>
+          <w:sz w:val="26"/>
+          <w:szCs w:val="26"/>
+        </w:rPr>
+        <w:t>о</w:t>
+      </w:r>
+      <w:r>
+        <w:rPr>
+          <w:bCs/>
+          <w:sz w:val="26"/>
+          <w:szCs w:val="26"/>
+        </w:rPr>
+        <w:t>тслеживает версии не только файлов, но и директорий.</w:t>
+      </w:r>
     </w:p>
     <w:p>
       <w:pPr>
@@ -1806,11 +1835,282 @@
       </w:pPr>
       <w:r>
         <w:rPr>
-          <w:bCs/>
-          <w:sz w:val="26"/>
-          <w:szCs w:val="26"/>
-        </w:rPr>
-        <w:t xml:space="preserve">Исходя из всего вышеперечисленного, в данной дипломной работе имеет смысл рассматривать сразу две системы, используя </w:t>
+          <w:rFonts w:eastAsia="TimesNewRoman"/>
+          <w:color w:val="000000"/>
+          <w:sz w:val="26"/>
+          <w:szCs w:val="26"/>
+        </w:rPr>
+        <w:sym w:font="Symbol" w:char="F02D"/>
+      </w:r>
+      <w:r>
+        <w:rPr>
+          <w:rFonts w:eastAsia="TimesNewRoman"/>
+          <w:color w:val="000000"/>
+          <w:sz w:val="26"/>
+          <w:szCs w:val="26"/>
+        </w:rPr>
+        <w:t xml:space="preserve"> </w:t>
+      </w:r>
+      <w:r>
+        <w:rPr>
+          <w:bCs/>
+          <w:sz w:val="26"/>
+          <w:szCs w:val="26"/>
+        </w:rPr>
+        <w:t>а</w:t>
+      </w:r>
+      <w:r>
+        <w:rPr>
+          <w:bCs/>
+          <w:sz w:val="26"/>
+          <w:szCs w:val="26"/>
+        </w:rPr>
+        <w:t xml:space="preserve">томарность </w:t>
+      </w:r>
+      <w:proofErr w:type="spellStart"/>
+      <w:r>
+        <w:rPr>
+          <w:bCs/>
+          <w:sz w:val="26"/>
+          <w:szCs w:val="26"/>
+        </w:rPr>
+        <w:t>многофайловых</w:t>
+      </w:r>
+      <w:proofErr w:type="spellEnd"/>
+      <w:r>
+        <w:rPr>
+          <w:bCs/>
+          <w:sz w:val="26"/>
+          <w:szCs w:val="26"/>
+        </w:rPr>
+        <w:t xml:space="preserve"> фиксаций.</w:t>
+      </w:r>
+    </w:p>
+    <w:p>
+      <w:pPr>
+        <w:shd w:val="clear" w:color="auto" w:fill="FFFFFF"/>
+        <w:spacing w:line="360" w:lineRule="auto"/>
+        <w:ind w:firstLine="709"/>
+        <w:jc w:val="both"/>
+        <w:rPr>
+          <w:bCs/>
+          <w:sz w:val="26"/>
+          <w:szCs w:val="26"/>
+        </w:rPr>
+      </w:pPr>
+      <w:r>
+        <w:rPr>
+          <w:rFonts w:eastAsia="TimesNewRoman"/>
+          <w:color w:val="000000"/>
+          <w:sz w:val="26"/>
+          <w:szCs w:val="26"/>
+        </w:rPr>
+        <w:sym w:font="Symbol" w:char="F02D"/>
+      </w:r>
+      <w:r>
+        <w:rPr>
+          <w:rFonts w:eastAsia="TimesNewRoman"/>
+          <w:color w:val="000000"/>
+          <w:sz w:val="26"/>
+          <w:szCs w:val="26"/>
+        </w:rPr>
+        <w:t xml:space="preserve"> </w:t>
+      </w:r>
+      <w:r>
+        <w:rPr>
+          <w:bCs/>
+          <w:sz w:val="26"/>
+          <w:szCs w:val="26"/>
+        </w:rPr>
+        <w:t>п</w:t>
+      </w:r>
+      <w:r>
+        <w:rPr>
+          <w:bCs/>
+          <w:sz w:val="26"/>
+          <w:szCs w:val="26"/>
+        </w:rPr>
+        <w:t xml:space="preserve">оддерживаются </w:t>
+      </w:r>
+      <w:r>
+        <w:rPr>
+          <w:bCs/>
+          <w:sz w:val="26"/>
+          <w:szCs w:val="26"/>
+        </w:rPr>
+        <w:t>н</w:t>
+      </w:r>
+      <w:r>
+        <w:rPr>
+          <w:bCs/>
+          <w:sz w:val="26"/>
+          <w:szCs w:val="26"/>
+        </w:rPr>
+        <w:t>аборы изменений (англ. </w:t>
+      </w:r>
+      <w:proofErr w:type="spellStart"/>
+      <w:r>
+        <w:rPr>
+          <w:bCs/>
+          <w:sz w:val="26"/>
+          <w:szCs w:val="26"/>
+        </w:rPr>
+        <w:t>changeset</w:t>
+      </w:r>
+      <w:proofErr w:type="spellEnd"/>
+      <w:r>
+        <w:rPr>
+          <w:bCs/>
+          <w:sz w:val="26"/>
+          <w:szCs w:val="26"/>
+        </w:rPr>
+        <w:t>).</w:t>
+      </w:r>
+    </w:p>
+    <w:p>
+      <w:pPr>
+        <w:shd w:val="clear" w:color="auto" w:fill="FFFFFF"/>
+        <w:spacing w:line="360" w:lineRule="auto"/>
+        <w:ind w:firstLine="709"/>
+        <w:jc w:val="both"/>
+        <w:rPr>
+          <w:bCs/>
+          <w:sz w:val="26"/>
+          <w:szCs w:val="26"/>
+        </w:rPr>
+      </w:pPr>
+      <w:r>
+        <w:rPr>
+          <w:rFonts w:eastAsia="TimesNewRoman"/>
+          <w:color w:val="000000"/>
+          <w:sz w:val="26"/>
+          <w:szCs w:val="26"/>
+        </w:rPr>
+        <w:sym w:font="Symbol" w:char="F02D"/>
+      </w:r>
+      <w:r>
+        <w:rPr>
+          <w:rFonts w:eastAsia="TimesNewRoman"/>
+          <w:color w:val="000000"/>
+          <w:sz w:val="26"/>
+          <w:szCs w:val="26"/>
+        </w:rPr>
+        <w:t xml:space="preserve"> </w:t>
+      </w:r>
+      <w:r>
+        <w:rPr>
+          <w:bCs/>
+          <w:sz w:val="26"/>
+          <w:szCs w:val="26"/>
+        </w:rPr>
+        <w:t>с</w:t>
+      </w:r>
+      <w:r>
+        <w:rPr>
+          <w:bCs/>
+          <w:sz w:val="26"/>
+          <w:szCs w:val="26"/>
+        </w:rPr>
+        <w:t xml:space="preserve"> каждым файлом и директорией может быть связан произвольный набор свойств, состоящих из названия и значения. Свойства тоже находятся под управлением версиями.</w:t>
+      </w:r>
+    </w:p>
+    <w:p>
+      <w:pPr>
+        <w:shd w:val="clear" w:color="auto" w:fill="FFFFFF"/>
+        <w:spacing w:line="360" w:lineRule="auto"/>
+        <w:ind w:firstLine="709"/>
+        <w:jc w:val="both"/>
+        <w:rPr>
+          <w:bCs/>
+          <w:sz w:val="26"/>
+          <w:szCs w:val="26"/>
+        </w:rPr>
+      </w:pPr>
+      <w:r>
+        <w:rPr>
+          <w:rFonts w:eastAsia="TimesNewRoman"/>
+          <w:color w:val="000000"/>
+          <w:sz w:val="26"/>
+          <w:szCs w:val="26"/>
+        </w:rPr>
+        <w:sym w:font="Symbol" w:char="F02D"/>
+      </w:r>
+      <w:r>
+        <w:rPr>
+          <w:rFonts w:eastAsia="TimesNewRoman"/>
+          <w:color w:val="000000"/>
+          <w:sz w:val="26"/>
+          <w:szCs w:val="26"/>
+        </w:rPr>
+        <w:t xml:space="preserve"> </w:t>
+      </w:r>
+      <w:r>
+        <w:rPr>
+          <w:bCs/>
+          <w:sz w:val="26"/>
+          <w:szCs w:val="26"/>
+        </w:rPr>
+        <w:t>о</w:t>
+      </w:r>
+      <w:r>
+        <w:rPr>
+          <w:bCs/>
+          <w:sz w:val="26"/>
+          <w:szCs w:val="26"/>
+        </w:rPr>
+        <w:t>динаково эффективно работает как с текстовыми, так и с двоичными файлами.</w:t>
+      </w:r>
+    </w:p>
+    <w:p>
+      <w:pPr>
+        <w:shd w:val="clear" w:color="auto" w:fill="FFFFFF"/>
+        <w:spacing w:line="360" w:lineRule="auto"/>
+        <w:ind w:firstLine="709"/>
+        <w:jc w:val="both"/>
+        <w:rPr>
+          <w:bCs/>
+          <w:sz w:val="26"/>
+          <w:szCs w:val="26"/>
+        </w:rPr>
+      </w:pPr>
+    </w:p>
+    <w:p>
+      <w:pPr>
+        <w:shd w:val="clear" w:color="auto" w:fill="FFFFFF"/>
+        <w:spacing w:line="360" w:lineRule="auto"/>
+        <w:ind w:firstLine="709"/>
+        <w:jc w:val="both"/>
+        <w:rPr>
+          <w:bCs/>
+          <w:sz w:val="26"/>
+          <w:szCs w:val="26"/>
+        </w:rPr>
+      </w:pPr>
+      <w:r>
+        <w:rPr>
+          <w:bCs/>
+          <w:sz w:val="26"/>
+          <w:szCs w:val="26"/>
+        </w:rPr>
+        <w:t xml:space="preserve">Исходя из всего вышеперечисленного, в данной дипломной работе имеет смысл рассматривать сразу </w:t>
+      </w:r>
+      <w:r>
+        <w:rPr>
+          <w:bCs/>
+          <w:sz w:val="26"/>
+          <w:szCs w:val="26"/>
+        </w:rPr>
+        <w:t>три</w:t>
+      </w:r>
+      <w:bookmarkStart w:id="0" w:name="_GoBack"/>
+      <w:bookmarkEnd w:id="0"/>
+      <w:r>
+        <w:rPr>
+          <w:bCs/>
+          <w:sz w:val="26"/>
+          <w:szCs w:val="26"/>
+        </w:rPr>
+        <w:t xml:space="preserve"> системы, используя </w:t>
       </w:r>
       <w:r>
         <w:rPr>
@@ -2866,7 +3166,7 @@
                                   <w:rPr>
                                     <w:noProof/>
                                   </w:rPr>
-                                  <w:t>7</w:t>
+                                  <w:t>6</w:t>
                                 </w:r>
                                 <w:r>
                                   <w:rPr>
@@ -3173,7 +3473,7 @@
                             <w:rPr>
                               <w:noProof/>
                             </w:rPr>
-                            <w:t>7</w:t>
+                            <w:t>6</w:t>
                           </w:r>
                           <w:r>
                             <w:rPr>
@@ -3788,6 +4088,119 @@
     </w:lvl>
   </w:abstractNum>
   <w:abstractNum w:abstractNumId="6" w15:restartNumberingAfterBreak="0">
+    <w:nsid w:val="17233DF5"/>
+    <w:multiLevelType w:val="multilevel"/>
+    <w:tmpl w:val="491045B8"/>
+    <w:lvl w:ilvl="0">
+      <w:start w:val="1"/>
+      <w:numFmt w:val="decimal"/>
+      <w:lvlText w:val="%1."/>
+      <w:lvlJc w:val="left"/>
+      <w:pPr>
+        <w:tabs>
+          <w:tab w:val="num" w:pos="720"/>
+        </w:tabs>
+        <w:ind w:left="720" w:hanging="360"/>
+      </w:pPr>
+    </w:lvl>
+    <w:lvl w:ilvl="1" w:tentative="1">
+      <w:start w:val="1"/>
+      <w:numFmt w:val="decimal"/>
+      <w:lvlText w:val="%2."/>
+      <w:lvlJc w:val="left"/>
+      <w:pPr>
+        <w:tabs>
+          <w:tab w:val="num" w:pos="1440"/>
+        </w:tabs>
+        <w:ind w:left="1440" w:hanging="360"/>
+      </w:pPr>
+    </w:lvl>
+    <w:lvl w:ilvl="2" w:tentative="1">
+      <w:start w:val="1"/>
+      <w:numFmt w:val="decimal"/>
+      <w:lvlText w:val="%3."/>
+      <w:lvlJc w:val="left"/>
+      <w:pPr>
+        <w:tabs>
+          <w:tab w:val="num" w:pos="2160"/>
+        </w:tabs>
+        <w:ind w:left="2160" w:hanging="360"/>
+      </w:pPr>
+    </w:lvl>
+    <w:lvl w:ilvl="3" w:tentative="1">
+      <w:start w:val="1"/>
+      <w:numFmt w:val="decimal"/>
+      <w:lvlText w:val="%4."/>
+      <w:lvlJc w:val="left"/>
+      <w:pPr>
+        <w:tabs>
+          <w:tab w:val="num" w:pos="2880"/>
+        </w:tabs>
+        <w:ind w:left="2880" w:hanging="360"/>
+      </w:pPr>
+    </w:lvl>
+    <w:lvl w:ilvl="4" w:tentative="1">
+      <w:start w:val="1"/>
+      <w:numFmt w:val="decimal"/>
+      <w:lvlText w:val="%5."/>
+      <w:lvlJc w:val="left"/>
+      <w:pPr>
+        <w:tabs>
+          <w:tab w:val="num" w:pos="3600"/>
+        </w:tabs>
+        <w:ind w:left="3600" w:hanging="360"/>
+      </w:pPr>
+    </w:lvl>
+    <w:lvl w:ilvl="5" w:tentative="1">
+      <w:start w:val="1"/>
+      <w:numFmt w:val="decimal"/>
+      <w:lvlText w:val="%6."/>
+      <w:lvlJc w:val="left"/>
+      <w:pPr>
+        <w:tabs>
+          <w:tab w:val="num" w:pos="4320"/>
+        </w:tabs>
+        <w:ind w:left="4320" w:hanging="360"/>
+      </w:pPr>
+    </w:lvl>
+    <w:lvl w:ilvl="6" w:tentative="1">
+      <w:start w:val="1"/>
+      <w:numFmt w:val="decimal"/>
+      <w:lvlText w:val="%7."/>
+      <w:lvlJc w:val="left"/>
+      <w:pPr>
+        <w:tabs>
+          <w:tab w:val="num" w:pos="5040"/>
+        </w:tabs>
+        <w:ind w:left="5040" w:hanging="360"/>
+      </w:pPr>
+    </w:lvl>
+    <w:lvl w:ilvl="7" w:tentative="1">
+      <w:start w:val="1"/>
+      <w:numFmt w:val="decimal"/>
+      <w:lvlText w:val="%8."/>
+      <w:lvlJc w:val="left"/>
+      <w:pPr>
+        <w:tabs>
+          <w:tab w:val="num" w:pos="5760"/>
+        </w:tabs>
+        <w:ind w:left="5760" w:hanging="360"/>
+      </w:pPr>
+    </w:lvl>
+    <w:lvl w:ilvl="8" w:tentative="1">
+      <w:start w:val="1"/>
+      <w:numFmt w:val="decimal"/>
+      <w:lvlText w:val="%9."/>
+      <w:lvlJc w:val="left"/>
+      <w:pPr>
+        <w:tabs>
+          <w:tab w:val="num" w:pos="6480"/>
+        </w:tabs>
+        <w:ind w:left="6480" w:hanging="360"/>
+      </w:pPr>
+    </w:lvl>
+  </w:abstractNum>
+  <w:abstractNum w:abstractNumId="7" w15:restartNumberingAfterBreak="0">
     <w:nsid w:val="22530C60"/>
     <w:multiLevelType w:val="multilevel"/>
     <w:tmpl w:val="D334EB3A"/>
@@ -3900,7 +4313,7 @@
       </w:rPr>
     </w:lvl>
   </w:abstractNum>
-  <w:abstractNum w:abstractNumId="7" w15:restartNumberingAfterBreak="0">
+  <w:abstractNum w:abstractNumId="8" w15:restartNumberingAfterBreak="0">
     <w:nsid w:val="2409298B"/>
     <w:multiLevelType w:val="hybridMultilevel"/>
     <w:tmpl w:val="472A89E6"/>
@@ -3989,7 +4402,7 @@
       </w:pPr>
     </w:lvl>
   </w:abstractNum>
-  <w:abstractNum w:abstractNumId="8" w15:restartNumberingAfterBreak="0">
+  <w:abstractNum w:abstractNumId="9" w15:restartNumberingAfterBreak="0">
     <w:nsid w:val="292E1636"/>
     <w:multiLevelType w:val="multilevel"/>
     <w:tmpl w:val="A5D2DE7C"/>
@@ -4138,7 +4551,7 @@
       </w:rPr>
     </w:lvl>
   </w:abstractNum>
-  <w:abstractNum w:abstractNumId="9" w15:restartNumberingAfterBreak="0">
+  <w:abstractNum w:abstractNumId="10" w15:restartNumberingAfterBreak="0">
     <w:nsid w:val="2D913CDC"/>
     <w:multiLevelType w:val="hybridMultilevel"/>
     <w:tmpl w:val="E5487EEA"/>
@@ -4251,7 +4664,7 @@
       </w:rPr>
     </w:lvl>
   </w:abstractNum>
-  <w:abstractNum w:abstractNumId="10" w15:restartNumberingAfterBreak="0">
+  <w:abstractNum w:abstractNumId="11" w15:restartNumberingAfterBreak="0">
     <w:nsid w:val="2FBE449D"/>
     <w:multiLevelType w:val="multilevel"/>
     <w:tmpl w:val="DA3495E6"/>
@@ -4372,7 +4785,7 @@
       </w:rPr>
     </w:lvl>
   </w:abstractNum>
-  <w:abstractNum w:abstractNumId="11" w15:restartNumberingAfterBreak="0">
+  <w:abstractNum w:abstractNumId="12" w15:restartNumberingAfterBreak="0">
     <w:nsid w:val="30A90758"/>
     <w:multiLevelType w:val="multilevel"/>
     <w:tmpl w:val="D0E2F996"/>
@@ -4485,7 +4898,7 @@
       </w:rPr>
     </w:lvl>
   </w:abstractNum>
-  <w:abstractNum w:abstractNumId="12" w15:restartNumberingAfterBreak="0">
+  <w:abstractNum w:abstractNumId="13" w15:restartNumberingAfterBreak="0">
     <w:nsid w:val="322F626A"/>
     <w:multiLevelType w:val="hybridMultilevel"/>
     <w:tmpl w:val="AD9A989A"/>
@@ -4598,7 +5011,7 @@
       </w:rPr>
     </w:lvl>
   </w:abstractNum>
-  <w:abstractNum w:abstractNumId="13" w15:restartNumberingAfterBreak="0">
+  <w:abstractNum w:abstractNumId="14" w15:restartNumberingAfterBreak="0">
     <w:nsid w:val="3A0635F8"/>
     <w:multiLevelType w:val="hybridMultilevel"/>
     <w:tmpl w:val="542A32FA"/>
@@ -4711,7 +5124,7 @@
       </w:rPr>
     </w:lvl>
   </w:abstractNum>
-  <w:abstractNum w:abstractNumId="14" w15:restartNumberingAfterBreak="0">
+  <w:abstractNum w:abstractNumId="15" w15:restartNumberingAfterBreak="0">
     <w:nsid w:val="3D621F22"/>
     <w:multiLevelType w:val="hybridMultilevel"/>
     <w:tmpl w:val="EBE0955E"/>
@@ -4824,7 +5237,7 @@
       </w:rPr>
     </w:lvl>
   </w:abstractNum>
-  <w:abstractNum w:abstractNumId="15" w15:restartNumberingAfterBreak="0">
+  <w:abstractNum w:abstractNumId="16" w15:restartNumberingAfterBreak="0">
     <w:nsid w:val="3E34067D"/>
     <w:multiLevelType w:val="singleLevel"/>
     <w:tmpl w:val="65C23CCE"/>
@@ -4845,7 +5258,156 @@
       </w:rPr>
     </w:lvl>
   </w:abstractNum>
-  <w:abstractNum w:abstractNumId="16" w15:restartNumberingAfterBreak="0">
+  <w:abstractNum w:abstractNumId="17" w15:restartNumberingAfterBreak="0">
+    <w:nsid w:val="3E41732A"/>
+    <w:multiLevelType w:val="multilevel"/>
+    <w:tmpl w:val="BC0CC344"/>
+    <w:lvl w:ilvl="0">
+      <w:start w:val="1"/>
+      <w:numFmt w:val="bullet"/>
+      <w:lvlText w:val=""/>
+      <w:lvlJc w:val="left"/>
+      <w:pPr>
+        <w:tabs>
+          <w:tab w:val="num" w:pos="720"/>
+        </w:tabs>
+        <w:ind w:left="720" w:hanging="360"/>
+      </w:pPr>
+      <w:rPr>
+        <w:rFonts w:ascii="Symbol" w:hAnsi="Symbol" w:hint="default"/>
+        <w:sz w:val="20"/>
+      </w:rPr>
+    </w:lvl>
+    <w:lvl w:ilvl="1" w:tentative="1">
+      <w:start w:val="1"/>
+      <w:numFmt w:val="bullet"/>
+      <w:lvlText w:val=""/>
+      <w:lvlJc w:val="left"/>
+      <w:pPr>
+        <w:tabs>
+          <w:tab w:val="num" w:pos="1440"/>
+        </w:tabs>
+        <w:ind w:left="1440" w:hanging="360"/>
+      </w:pPr>
+      <w:rPr>
+        <w:rFonts w:ascii="Symbol" w:hAnsi="Symbol" w:hint="default"/>
+        <w:sz w:val="20"/>
+      </w:rPr>
+    </w:lvl>
+    <w:lvl w:ilvl="2" w:tentative="1">
+      <w:start w:val="1"/>
+      <w:numFmt w:val="bullet"/>
+      <w:lvlText w:val=""/>
+      <w:lvlJc w:val="left"/>
+      <w:pPr>
+        <w:tabs>
+          <w:tab w:val="num" w:pos="2160"/>
+        </w:tabs>
+        <w:ind w:left="2160" w:hanging="360"/>
+      </w:pPr>
+      <w:rPr>
+        <w:rFonts w:ascii="Symbol" w:hAnsi="Symbol" w:hint="default"/>
+        <w:sz w:val="20"/>
+      </w:rPr>
+    </w:lvl>
+    <w:lvl w:ilvl="3" w:tentative="1">
+      <w:start w:val="1"/>
+      <w:numFmt w:val="bullet"/>
+      <w:lvlText w:val=""/>
+      <w:lvlJc w:val="left"/>
+      <w:pPr>
+        <w:tabs>
+          <w:tab w:val="num" w:pos="2880"/>
+        </w:tabs>
+        <w:ind w:left="2880" w:hanging="360"/>
+      </w:pPr>
+      <w:rPr>
+        <w:rFonts w:ascii="Symbol" w:hAnsi="Symbol" w:hint="default"/>
+        <w:sz w:val="20"/>
+      </w:rPr>
+    </w:lvl>
+    <w:lvl w:ilvl="4" w:tentative="1">
+      <w:start w:val="1"/>
+      <w:numFmt w:val="bullet"/>
+      <w:lvlText w:val=""/>
+      <w:lvlJc w:val="left"/>
+      <w:pPr>
+        <w:tabs>
+          <w:tab w:val="num" w:pos="3600"/>
+        </w:tabs>
+        <w:ind w:left="3600" w:hanging="360"/>
+      </w:pPr>
+      <w:rPr>
+        <w:rFonts w:ascii="Symbol" w:hAnsi="Symbol" w:hint="default"/>
+        <w:sz w:val="20"/>
+      </w:rPr>
+    </w:lvl>
+    <w:lvl w:ilvl="5" w:tentative="1">
+      <w:start w:val="1"/>
+      <w:numFmt w:val="bullet"/>
+      <w:lvlText w:val=""/>
+      <w:lvlJc w:val="left"/>
+      <w:pPr>
+        <w:tabs>
+          <w:tab w:val="num" w:pos="4320"/>
+        </w:tabs>
+        <w:ind w:left="4320" w:hanging="360"/>
+      </w:pPr>
+      <w:rPr>
+        <w:rFonts w:ascii="Symbol" w:hAnsi="Symbol" w:hint="default"/>
+        <w:sz w:val="20"/>
+      </w:rPr>
+    </w:lvl>
+    <w:lvl w:ilvl="6" w:tentative="1">
+      <w:start w:val="1"/>
+      <w:numFmt w:val="bullet"/>
+      <w:lvlText w:val=""/>
+      <w:lvlJc w:val="left"/>
+      <w:pPr>
+        <w:tabs>
+          <w:tab w:val="num" w:pos="5040"/>
+        </w:tabs>
+        <w:ind w:left="5040" w:hanging="360"/>
+      </w:pPr>
+      <w:rPr>
+        <w:rFonts w:ascii="Symbol" w:hAnsi="Symbol" w:hint="default"/>
+        <w:sz w:val="20"/>
+      </w:rPr>
+    </w:lvl>
+    <w:lvl w:ilvl="7" w:tentative="1">
+      <w:start w:val="1"/>
+      <w:numFmt w:val="bullet"/>
+      <w:lvlText w:val=""/>
+      <w:lvlJc w:val="left"/>
+      <w:pPr>
+        <w:tabs>
+          <w:tab w:val="num" w:pos="5760"/>
+        </w:tabs>
+        <w:ind w:left="5760" w:hanging="360"/>
+      </w:pPr>
+      <w:rPr>
+        <w:rFonts w:ascii="Symbol" w:hAnsi="Symbol" w:hint="default"/>
+        <w:sz w:val="20"/>
+      </w:rPr>
+    </w:lvl>
+    <w:lvl w:ilvl="8" w:tentative="1">
+      <w:start w:val="1"/>
+      <w:numFmt w:val="bullet"/>
+      <w:lvlText w:val=""/>
+      <w:lvlJc w:val="left"/>
+      <w:pPr>
+        <w:tabs>
+          <w:tab w:val="num" w:pos="6480"/>
+        </w:tabs>
+        <w:ind w:left="6480" w:hanging="360"/>
+      </w:pPr>
+      <w:rPr>
+        <w:rFonts w:ascii="Symbol" w:hAnsi="Symbol" w:hint="default"/>
+        <w:sz w:val="20"/>
+      </w:rPr>
+    </w:lvl>
+  </w:abstractNum>
+  <w:abstractNum w:abstractNumId="18" w15:restartNumberingAfterBreak="0">
     <w:nsid w:val="47F12848"/>
     <w:multiLevelType w:val="hybridMultilevel"/>
     <w:tmpl w:val="1592E32E"/>
@@ -4958,7 +5520,7 @@
       </w:rPr>
     </w:lvl>
   </w:abstractNum>
-  <w:abstractNum w:abstractNumId="17" w15:restartNumberingAfterBreak="0">
+  <w:abstractNum w:abstractNumId="19" w15:restartNumberingAfterBreak="0">
     <w:nsid w:val="49726E6C"/>
     <w:multiLevelType w:val="multilevel"/>
     <w:tmpl w:val="8D5A4D0A"/>
@@ -5079,7 +5641,7 @@
       </w:rPr>
     </w:lvl>
   </w:abstractNum>
-  <w:abstractNum w:abstractNumId="18" w15:restartNumberingAfterBreak="0">
+  <w:abstractNum w:abstractNumId="20" w15:restartNumberingAfterBreak="0">
     <w:nsid w:val="4E107B75"/>
     <w:multiLevelType w:val="multilevel"/>
     <w:tmpl w:val="28E64AAE"/>
@@ -5228,7 +5790,7 @@
       </w:rPr>
     </w:lvl>
   </w:abstractNum>
-  <w:abstractNum w:abstractNumId="19" w15:restartNumberingAfterBreak="0">
+  <w:abstractNum w:abstractNumId="21" w15:restartNumberingAfterBreak="0">
     <w:nsid w:val="5333122F"/>
     <w:multiLevelType w:val="multilevel"/>
     <w:tmpl w:val="77E4C9A8"/>
@@ -5341,7 +5903,156 @@
       </w:rPr>
     </w:lvl>
   </w:abstractNum>
-  <w:abstractNum w:abstractNumId="20" w15:restartNumberingAfterBreak="0">
+  <w:abstractNum w:abstractNumId="22" w15:restartNumberingAfterBreak="0">
+    <w:nsid w:val="5A6767DC"/>
+    <w:multiLevelType w:val="multilevel"/>
+    <w:tmpl w:val="8646A632"/>
+    <w:lvl w:ilvl="0">
+      <w:start w:val="1"/>
+      <w:numFmt w:val="bullet"/>
+      <w:lvlText w:val=""/>
+      <w:lvlJc w:val="left"/>
+      <w:pPr>
+        <w:tabs>
+          <w:tab w:val="num" w:pos="720"/>
+        </w:tabs>
+        <w:ind w:left="720" w:hanging="360"/>
+      </w:pPr>
+      <w:rPr>
+        <w:rFonts w:ascii="Symbol" w:hAnsi="Symbol" w:hint="default"/>
+        <w:sz w:val="20"/>
+      </w:rPr>
+    </w:lvl>
+    <w:lvl w:ilvl="1" w:tentative="1">
+      <w:start w:val="1"/>
+      <w:numFmt w:val="bullet"/>
+      <w:lvlText w:val=""/>
+      <w:lvlJc w:val="left"/>
+      <w:pPr>
+        <w:tabs>
+          <w:tab w:val="num" w:pos="1440"/>
+        </w:tabs>
+        <w:ind w:left="1440" w:hanging="360"/>
+      </w:pPr>
+      <w:rPr>
+        <w:rFonts w:ascii="Symbol" w:hAnsi="Symbol" w:hint="default"/>
+        <w:sz w:val="20"/>
+      </w:rPr>
+    </w:lvl>
+    <w:lvl w:ilvl="2" w:tentative="1">
+      <w:start w:val="1"/>
+      <w:numFmt w:val="bullet"/>
+      <w:lvlText w:val=""/>
+      <w:lvlJc w:val="left"/>
+      <w:pPr>
+        <w:tabs>
+          <w:tab w:val="num" w:pos="2160"/>
+        </w:tabs>
+        <w:ind w:left="2160" w:hanging="360"/>
+      </w:pPr>
+      <w:rPr>
+        <w:rFonts w:ascii="Symbol" w:hAnsi="Symbol" w:hint="default"/>
+        <w:sz w:val="20"/>
+      </w:rPr>
+    </w:lvl>
+    <w:lvl w:ilvl="3" w:tentative="1">
+      <w:start w:val="1"/>
+      <w:numFmt w:val="bullet"/>
+      <w:lvlText w:val=""/>
+      <w:lvlJc w:val="left"/>
+      <w:pPr>
+        <w:tabs>
+          <w:tab w:val="num" w:pos="2880"/>
+        </w:tabs>
+        <w:ind w:left="2880" w:hanging="360"/>
+      </w:pPr>
+      <w:rPr>
+        <w:rFonts w:ascii="Symbol" w:hAnsi="Symbol" w:hint="default"/>
+        <w:sz w:val="20"/>
+      </w:rPr>
+    </w:lvl>
+    <w:lvl w:ilvl="4" w:tentative="1">
+      <w:start w:val="1"/>
+      <w:numFmt w:val="bullet"/>
+      <w:lvlText w:val=""/>
+      <w:lvlJc w:val="left"/>
+      <w:pPr>
+        <w:tabs>
+          <w:tab w:val="num" w:pos="3600"/>
+        </w:tabs>
+        <w:ind w:left="3600" w:hanging="360"/>
+      </w:pPr>
+      <w:rPr>
+        <w:rFonts w:ascii="Symbol" w:hAnsi="Symbol" w:hint="default"/>
+        <w:sz w:val="20"/>
+      </w:rPr>
+    </w:lvl>
+    <w:lvl w:ilvl="5" w:tentative="1">
+      <w:start w:val="1"/>
+      <w:numFmt w:val="bullet"/>
+      <w:lvlText w:val=""/>
+      <w:lvlJc w:val="left"/>
+      <w:pPr>
+        <w:tabs>
+          <w:tab w:val="num" w:pos="4320"/>
+        </w:tabs>
+        <w:ind w:left="4320" w:hanging="360"/>
+      </w:pPr>
+      <w:rPr>
+        <w:rFonts w:ascii="Symbol" w:hAnsi="Symbol" w:hint="default"/>
+        <w:sz w:val="20"/>
+      </w:rPr>
+    </w:lvl>
+    <w:lvl w:ilvl="6" w:tentative="1">
+      <w:start w:val="1"/>
+      <w:numFmt w:val="bullet"/>
+      <w:lvlText w:val=""/>
+      <w:lvlJc w:val="left"/>
+      <w:pPr>
+        <w:tabs>
+          <w:tab w:val="num" w:pos="5040"/>
+        </w:tabs>
+        <w:ind w:left="5040" w:hanging="360"/>
+      </w:pPr>
+      <w:rPr>
+        <w:rFonts w:ascii="Symbol" w:hAnsi="Symbol" w:hint="default"/>
+        <w:sz w:val="20"/>
+      </w:rPr>
+    </w:lvl>
+    <w:lvl w:ilvl="7" w:tentative="1">
+      <w:start w:val="1"/>
+      <w:numFmt w:val="bullet"/>
+      <w:lvlText w:val=""/>
+      <w:lvlJc w:val="left"/>
+      <w:pPr>
+        <w:tabs>
+          <w:tab w:val="num" w:pos="5760"/>
+        </w:tabs>
+        <w:ind w:left="5760" w:hanging="360"/>
+      </w:pPr>
+      <w:rPr>
+        <w:rFonts w:ascii="Symbol" w:hAnsi="Symbol" w:hint="default"/>
+        <w:sz w:val="20"/>
+      </w:rPr>
+    </w:lvl>
+    <w:lvl w:ilvl="8" w:tentative="1">
+      <w:start w:val="1"/>
+      <w:numFmt w:val="bullet"/>
+      <w:lvlText w:val=""/>
+      <w:lvlJc w:val="left"/>
+      <w:pPr>
+        <w:tabs>
+          <w:tab w:val="num" w:pos="6480"/>
+        </w:tabs>
+        <w:ind w:left="6480" w:hanging="360"/>
+      </w:pPr>
+      <w:rPr>
+        <w:rFonts w:ascii="Symbol" w:hAnsi="Symbol" w:hint="default"/>
+        <w:sz w:val="20"/>
+      </w:rPr>
+    </w:lvl>
+  </w:abstractNum>
+  <w:abstractNum w:abstractNumId="23" w15:restartNumberingAfterBreak="0">
     <w:nsid w:val="5EBA4721"/>
     <w:multiLevelType w:val="hybridMultilevel"/>
     <w:tmpl w:val="E404EAF4"/>
@@ -5454,7 +6165,7 @@
       </w:rPr>
     </w:lvl>
   </w:abstractNum>
-  <w:abstractNum w:abstractNumId="21" w15:restartNumberingAfterBreak="0">
+  <w:abstractNum w:abstractNumId="24" w15:restartNumberingAfterBreak="0">
     <w:nsid w:val="63F45115"/>
     <w:multiLevelType w:val="hybridMultilevel"/>
     <w:tmpl w:val="C68EEAB8"/>
@@ -5567,7 +6278,7 @@
       </w:rPr>
     </w:lvl>
   </w:abstractNum>
-  <w:abstractNum w:abstractNumId="22" w15:restartNumberingAfterBreak="0">
+  <w:abstractNum w:abstractNumId="25" w15:restartNumberingAfterBreak="0">
     <w:nsid w:val="65A77EDD"/>
     <w:multiLevelType w:val="multilevel"/>
     <w:tmpl w:val="4B28BA24"/>
@@ -5680,7 +6391,7 @@
       </w:rPr>
     </w:lvl>
   </w:abstractNum>
-  <w:abstractNum w:abstractNumId="23" w15:restartNumberingAfterBreak="0">
+  <w:abstractNum w:abstractNumId="26" w15:restartNumberingAfterBreak="0">
     <w:nsid w:val="698B57BF"/>
     <w:multiLevelType w:val="multilevel"/>
     <w:tmpl w:val="3C922318"/>
@@ -5793,7 +6504,7 @@
       </w:rPr>
     </w:lvl>
   </w:abstractNum>
-  <w:abstractNum w:abstractNumId="24" w15:restartNumberingAfterBreak="0">
+  <w:abstractNum w:abstractNumId="27" w15:restartNumberingAfterBreak="0">
     <w:nsid w:val="6A691B6F"/>
     <w:multiLevelType w:val="hybridMultilevel"/>
     <w:tmpl w:val="9C2A611E"/>
@@ -5905,7 +6616,7 @@
       </w:rPr>
     </w:lvl>
   </w:abstractNum>
-  <w:abstractNum w:abstractNumId="25" w15:restartNumberingAfterBreak="0">
+  <w:abstractNum w:abstractNumId="28" w15:restartNumberingAfterBreak="0">
     <w:nsid w:val="6BEE5919"/>
     <w:multiLevelType w:val="hybridMultilevel"/>
     <w:tmpl w:val="B18CC24A"/>
@@ -6018,7 +6729,7 @@
       </w:rPr>
     </w:lvl>
   </w:abstractNum>
-  <w:abstractNum w:abstractNumId="26" w15:restartNumberingAfterBreak="0">
+  <w:abstractNum w:abstractNumId="29" w15:restartNumberingAfterBreak="0">
     <w:nsid w:val="6E741620"/>
     <w:multiLevelType w:val="hybridMultilevel"/>
     <w:tmpl w:val="1A86E9B6"/>
@@ -6131,7 +6842,7 @@
       </w:rPr>
     </w:lvl>
   </w:abstractNum>
-  <w:abstractNum w:abstractNumId="27" w15:restartNumberingAfterBreak="0">
+  <w:abstractNum w:abstractNumId="30" w15:restartNumberingAfterBreak="0">
     <w:nsid w:val="6EE21CA7"/>
     <w:multiLevelType w:val="multilevel"/>
     <w:tmpl w:val="F2EAA452"/>
@@ -6244,7 +6955,7 @@
       </w:rPr>
     </w:lvl>
   </w:abstractNum>
-  <w:abstractNum w:abstractNumId="28" w15:restartNumberingAfterBreak="0">
+  <w:abstractNum w:abstractNumId="31" w15:restartNumberingAfterBreak="0">
     <w:nsid w:val="6F6F3ABF"/>
     <w:multiLevelType w:val="hybridMultilevel"/>
     <w:tmpl w:val="6FF4771A"/>
@@ -6333,7 +7044,7 @@
       </w:pPr>
     </w:lvl>
   </w:abstractNum>
-  <w:abstractNum w:abstractNumId="29" w15:restartNumberingAfterBreak="0">
+  <w:abstractNum w:abstractNumId="32" w15:restartNumberingAfterBreak="0">
     <w:nsid w:val="756C71CB"/>
     <w:multiLevelType w:val="hybridMultilevel"/>
     <w:tmpl w:val="97FE7592"/>
@@ -6446,7 +7157,7 @@
       </w:rPr>
     </w:lvl>
   </w:abstractNum>
-  <w:abstractNum w:abstractNumId="30" w15:restartNumberingAfterBreak="0">
+  <w:abstractNum w:abstractNumId="33" w15:restartNumberingAfterBreak="0">
     <w:nsid w:val="769D402D"/>
     <w:multiLevelType w:val="multilevel"/>
     <w:tmpl w:val="743A3A08"/>
@@ -6559,7 +7270,7 @@
       </w:rPr>
     </w:lvl>
   </w:abstractNum>
-  <w:abstractNum w:abstractNumId="31" w15:restartNumberingAfterBreak="0">
+  <w:abstractNum w:abstractNumId="34" w15:restartNumberingAfterBreak="0">
     <w:nsid w:val="7AC22FDE"/>
     <w:multiLevelType w:val="hybridMultilevel"/>
     <w:tmpl w:val="E4BEEC24"/>
@@ -6648,7 +7359,7 @@
       </w:pPr>
     </w:lvl>
   </w:abstractNum>
-  <w:abstractNum w:abstractNumId="32" w15:restartNumberingAfterBreak="0">
+  <w:abstractNum w:abstractNumId="35" w15:restartNumberingAfterBreak="0">
     <w:nsid w:val="7C826C33"/>
     <w:multiLevelType w:val="hybridMultilevel"/>
     <w:tmpl w:val="4EBA9E22"/>
@@ -6761,7 +7472,7 @@
       </w:rPr>
     </w:lvl>
   </w:abstractNum>
-  <w:abstractNum w:abstractNumId="33" w15:restartNumberingAfterBreak="0">
+  <w:abstractNum w:abstractNumId="36" w15:restartNumberingAfterBreak="0">
     <w:nsid w:val="7E27698B"/>
     <w:multiLevelType w:val="hybridMultilevel"/>
     <w:tmpl w:val="9600E40E"/>
@@ -6855,10 +7566,10 @@
     <w:abstractNumId w:val="2"/>
   </w:num>
   <w:num w:numId="2">
-    <w:abstractNumId w:val="15"/>
+    <w:abstractNumId w:val="16"/>
   </w:num>
   <w:num w:numId="3">
-    <w:abstractNumId w:val="22"/>
+    <w:abstractNumId w:val="25"/>
   </w:num>
   <w:num w:numId="4">
     <w:abstractNumId w:val="0"/>
@@ -6876,31 +7587,31 @@
     </w:lvlOverride>
   </w:num>
   <w:num w:numId="5">
-    <w:abstractNumId w:val="33"/>
+    <w:abstractNumId w:val="36"/>
   </w:num>
   <w:num w:numId="6">
-    <w:abstractNumId w:val="17"/>
+    <w:abstractNumId w:val="19"/>
   </w:num>
   <w:num w:numId="7">
-    <w:abstractNumId w:val="10"/>
+    <w:abstractNumId w:val="11"/>
   </w:num>
   <w:num w:numId="8">
-    <w:abstractNumId w:val="24"/>
+    <w:abstractNumId w:val="27"/>
   </w:num>
   <w:num w:numId="9">
-    <w:abstractNumId w:val="6"/>
+    <w:abstractNumId w:val="7"/>
   </w:num>
   <w:num w:numId="10">
-    <w:abstractNumId w:val="14"/>
+    <w:abstractNumId w:val="15"/>
   </w:num>
   <w:num w:numId="11">
     <w:abstractNumId w:val="1"/>
   </w:num>
   <w:num w:numId="12">
-    <w:abstractNumId w:val="20"/>
+    <w:abstractNumId w:val="23"/>
   </w:num>
   <w:num w:numId="13">
-    <w:abstractNumId w:val="31"/>
+    <w:abstractNumId w:val="34"/>
   </w:num>
   <w:num w:numId="14">
     <w:abstractNumId w:val="4"/>
@@ -6909,61 +7620,70 @@
     <w:abstractNumId w:val="3"/>
   </w:num>
   <w:num w:numId="16">
-    <w:abstractNumId w:val="7"/>
+    <w:abstractNumId w:val="8"/>
   </w:num>
   <w:num w:numId="17">
-    <w:abstractNumId w:val="28"/>
+    <w:abstractNumId w:val="31"/>
   </w:num>
   <w:num w:numId="18">
     <w:abstractNumId w:val="5"/>
   </w:num>
   <w:num w:numId="19">
-    <w:abstractNumId w:val="8"/>
+    <w:abstractNumId w:val="9"/>
   </w:num>
   <w:num w:numId="20">
+    <w:abstractNumId w:val="33"/>
+  </w:num>
+  <w:num w:numId="21">
+    <w:abstractNumId w:val="12"/>
+  </w:num>
+  <w:num w:numId="22">
+    <w:abstractNumId w:val="20"/>
+  </w:num>
+  <w:num w:numId="23">
+    <w:abstractNumId w:val="35"/>
+  </w:num>
+  <w:num w:numId="24">
+    <w:abstractNumId w:val="13"/>
+  </w:num>
+  <w:num w:numId="25">
+    <w:abstractNumId w:val="18"/>
+  </w:num>
+  <w:num w:numId="26">
+    <w:abstractNumId w:val="32"/>
+  </w:num>
+  <w:num w:numId="27">
+    <w:abstractNumId w:val="29"/>
+  </w:num>
+  <w:num w:numId="28">
+    <w:abstractNumId w:val="26"/>
+  </w:num>
+  <w:num w:numId="29">
+    <w:abstractNumId w:val="21"/>
+  </w:num>
+  <w:num w:numId="30">
     <w:abstractNumId w:val="30"/>
   </w:num>
-  <w:num w:numId="21">
-    <w:abstractNumId w:val="11"/>
-  </w:num>
-  <w:num w:numId="22">
-    <w:abstractNumId w:val="18"/>
-  </w:num>
-  <w:num w:numId="23">
-    <w:abstractNumId w:val="32"/>
-  </w:num>
-  <w:num w:numId="24">
-    <w:abstractNumId w:val="12"/>
-  </w:num>
-  <w:num w:numId="25">
-    <w:abstractNumId w:val="16"/>
-  </w:num>
-  <w:num w:numId="26">
-    <w:abstractNumId w:val="29"/>
-  </w:num>
-  <w:num w:numId="27">
-    <w:abstractNumId w:val="26"/>
-  </w:num>
-  <w:num w:numId="28">
-    <w:abstractNumId w:val="23"/>
-  </w:num>
-  <w:num w:numId="29">
-    <w:abstractNumId w:val="19"/>
-  </w:num>
-  <w:num w:numId="30">
-    <w:abstractNumId w:val="27"/>
-  </w:num>
   <w:num w:numId="31">
-    <w:abstractNumId w:val="21"/>
+    <w:abstractNumId w:val="24"/>
   </w:num>
   <w:num w:numId="32">
-    <w:abstractNumId w:val="25"/>
+    <w:abstractNumId w:val="28"/>
   </w:num>
   <w:num w:numId="33">
-    <w:abstractNumId w:val="9"/>
+    <w:abstractNumId w:val="10"/>
   </w:num>
   <w:num w:numId="34">
-    <w:abstractNumId w:val="13"/>
+    <w:abstractNumId w:val="14"/>
+  </w:num>
+  <w:num w:numId="35">
+    <w:abstractNumId w:val="17"/>
+  </w:num>
+  <w:num w:numId="36">
+    <w:abstractNumId w:val="22"/>
+  </w:num>
+  <w:num w:numId="37">
+    <w:abstractNumId w:val="6"/>
   </w:num>
   <w:numIdMacAtCleanup w:val="7"/>
 </w:numbering>
@@ -8554,7 +9274,7 @@
 </file>
 
 <file path=customXml/itemProps1.xml><?xml version="1.0" encoding="utf-8"?>
-<ds:datastoreItem xmlns:ds="http://schemas.openxmlformats.org/officeDocument/2006/customXml" ds:itemID="{9FC7F9CE-D4CB-428F-A482-85DDD176C0EE}">
+<ds:datastoreItem xmlns:ds="http://schemas.openxmlformats.org/officeDocument/2006/customXml" ds:itemID="{5E0FDD8D-3BEE-4545-9C67-98057FED740F}">
   <ds:schemaRefs>
     <ds:schemaRef ds:uri="http://schemas.openxmlformats.org/officeDocument/2006/bibliography"/>
   </ds:schemaRefs>

</xml_diff>